<commit_message>
Restructured the Directory for ease of accessibility
</commit_message>
<xml_diff>
--- a/Internship-Reports/Internship_Progress_Report[week1].docx
+++ b/Internship-Reports/Internship_Progress_Report[week1].docx
@@ -193,7 +193,23 @@
           <w:rFonts w:cstheme="minorHAnsi"/>
           <w:b/>
         </w:rPr>
-        <w:t>Mayur Babaso Mali</w:t>
+        <w:t xml:space="preserve">Mayur </w:t>
+      </w:r>
+      <w:proofErr w:type="spellStart"/>
+      <w:r>
+        <w:rPr>
+          <w:rFonts w:cstheme="minorHAnsi"/>
+          <w:b/>
+        </w:rPr>
+        <w:t>Babaso</w:t>
+      </w:r>
+      <w:proofErr w:type="spellEnd"/>
+      <w:r>
+        <w:rPr>
+          <w:rFonts w:cstheme="minorHAnsi"/>
+          <w:b/>
+        </w:rPr>
+        <w:t xml:space="preserve"> Mali</w:t>
       </w:r>
       <w:r>
         <w:rPr>
@@ -611,7 +627,19 @@
               <w:rPr>
                 <w:rFonts w:cstheme="minorHAnsi"/>
               </w:rPr>
-              <w:t>Introduction to Linux &amp; Basic Commands (4 hours)</w:t>
+              <w:t>Introduction to Linux &amp; Basic Commands (</w:t>
+            </w:r>
+            <w:r>
+              <w:rPr>
+                <w:rFonts w:cstheme="minorHAnsi"/>
+              </w:rPr>
+              <w:t>4</w:t>
+            </w:r>
+            <w:r>
+              <w:rPr>
+                <w:rFonts w:cstheme="minorHAnsi"/>
+              </w:rPr>
+              <w:t xml:space="preserve"> hours)</w:t>
             </w:r>
           </w:p>
           <w:p>
@@ -636,7 +664,7 @@
               <w:rPr>
                 <w:rFonts w:cstheme="minorHAnsi"/>
               </w:rPr>
-              <w:t>2</w:t>
+              <w:t>4</w:t>
             </w:r>
             <w:r>
               <w:rPr>
@@ -661,7 +689,7 @@
               <w:rPr>
                 <w:rFonts w:cstheme="minorHAnsi"/>
               </w:rPr>
-              <w:t>Shell Scripting Basics (</w:t>
+              <w:t>Version Control Basics with Git &amp; GitHub (</w:t>
             </w:r>
             <w:r>
               <w:rPr>
@@ -674,25 +702,6 @@
                 <w:rFonts w:cstheme="minorHAnsi"/>
               </w:rPr>
               <w:t xml:space="preserve"> hours)</w:t>
-            </w:r>
-          </w:p>
-          <w:p>
-            <w:pPr>
-              <w:pStyle w:val="ListParagraph"/>
-              <w:numPr>
-                <w:ilvl w:val="0"/>
-                <w:numId w:val="3"/>
-              </w:numPr>
-              <w:spacing w:line="360" w:lineRule="auto"/>
-              <w:rPr>
-                <w:rFonts w:cstheme="minorHAnsi"/>
-              </w:rPr>
-            </w:pPr>
-            <w:r>
-              <w:rPr>
-                <w:rFonts w:cstheme="minorHAnsi"/>
-              </w:rPr>
-              <w:t>Version Control Basics with Git &amp; GitHub (4 hours)</w:t>
             </w:r>
           </w:p>
           <w:p>
@@ -932,27 +941,6 @@
                 <w:rFonts w:cstheme="minorHAnsi"/>
                 <w:bCs/>
               </w:rPr>
-              <w:t>Learned basic shell scripting to automate tasks in Linux.</w:t>
-            </w:r>
-          </w:p>
-          <w:p>
-            <w:pPr>
-              <w:pStyle w:val="ListParagraph"/>
-              <w:numPr>
-                <w:ilvl w:val="0"/>
-                <w:numId w:val="4"/>
-              </w:numPr>
-              <w:spacing w:line="360" w:lineRule="auto"/>
-              <w:rPr>
-                <w:rFonts w:cstheme="minorHAnsi"/>
-                <w:bCs/>
-              </w:rPr>
-            </w:pPr>
-            <w:r>
-              <w:rPr>
-                <w:rFonts w:cstheme="minorHAnsi"/>
-                <w:bCs/>
-              </w:rPr>
               <w:t>Understood the importance of version control in software development and collaborated using Git &amp; GitHub.</w:t>
             </w:r>
           </w:p>
@@ -1065,7 +1053,6 @@
                 <w:rFonts w:cstheme="minorHAnsi"/>
                 <w:b/>
               </w:rPr>
-              <w:lastRenderedPageBreak/>
               <w:t>Resolution</w:t>
             </w:r>
             <w:r>
@@ -1094,6 +1081,7 @@
                 <w:rFonts w:cstheme="minorHAnsi"/>
                 <w:b/>
               </w:rPr>
+              <w:lastRenderedPageBreak/>
               <w:t>Challenge</w:t>
             </w:r>
             <w:r>
@@ -1125,7 +1113,21 @@
                 <w:rFonts w:cstheme="minorHAnsi"/>
                 <w:bCs/>
               </w:rPr>
-              <w:t>: Practiced with sample repositories, creating and merging branches multiple times until the concept was clear.</w:t>
+              <w:t xml:space="preserve">: Practiced with </w:t>
+            </w:r>
+            <w:r>
+              <w:rPr>
+                <w:rFonts w:cstheme="minorHAnsi"/>
+                <w:bCs/>
+              </w:rPr>
+              <w:t>visual git tool</w:t>
+            </w:r>
+            <w:r>
+              <w:rPr>
+                <w:rFonts w:cstheme="minorHAnsi"/>
+                <w:bCs/>
+              </w:rPr>
+              <w:t>, creating and merging branches multiple times until the concept was clear.</w:t>
             </w:r>
           </w:p>
         </w:tc>
@@ -1200,26 +1202,6 @@
                 <w:bCs/>
               </w:rPr>
               <w:t>Implement basic styling and dynamic interactivity using JavaScript.</w:t>
-            </w:r>
-          </w:p>
-          <w:p>
-            <w:pPr>
-              <w:numPr>
-                <w:ilvl w:val="0"/>
-                <w:numId w:val="9"/>
-              </w:numPr>
-              <w:spacing w:line="360" w:lineRule="auto"/>
-              <w:rPr>
-                <w:rFonts w:cstheme="minorHAnsi"/>
-                <w:b/>
-              </w:rPr>
-            </w:pPr>
-            <w:r>
-              <w:rPr>
-                <w:rFonts w:cstheme="minorHAnsi"/>
-                <w:bCs/>
-              </w:rPr>
-              <w:t>Learn how to fetch and display data from backend APIs.</w:t>
             </w:r>
           </w:p>
         </w:tc>

</xml_diff>